<commit_message>
add TRX reader. Remove Excel Functions
</commit_message>
<xml_diff>
--- a/static/template-vulnlist.docx
+++ b/static/template-vulnlist.docx
@@ -1,10 +1,10 @@
 
 <file path=word/document.xml><?xml version="1.0" encoding="utf-8"?>
-<w:document xmlns:wpc="http://schemas.microsoft.com/office/word/2010/wordprocessingCanvas" xmlns:cx="http://schemas.microsoft.com/office/drawing/2014/chartex" xmlns:mc="http://schemas.openxmlformats.org/markup-compatibility/2006" xmlns:o="urn:schemas-microsoft-com:office:office" xmlns:r="http://schemas.openxmlformats.org/officeDocument/2006/relationships" xmlns:m="http://schemas.openxmlformats.org/officeDocument/2006/math" xmlns:v="urn:schemas-microsoft-com:vml" xmlns:wp14="http://schemas.microsoft.com/office/word/2010/wordprocessingDrawing" xmlns:wp="http://schemas.openxmlformats.org/drawingml/2006/wordprocessingDrawing" xmlns:w10="urn:schemas-microsoft-com:office:word" xmlns:w="http://schemas.openxmlformats.org/wordprocessingml/2006/main" xmlns:w14="http://schemas.microsoft.com/office/word/2010/wordml" xmlns:w15="http://schemas.microsoft.com/office/word/2012/wordml" xmlns:w16se="http://schemas.microsoft.com/office/word/2015/wordml/symex" xmlns:wpg="http://schemas.microsoft.com/office/word/2010/wordprocessingGroup" xmlns:wpi="http://schemas.microsoft.com/office/word/2010/wordprocessingInk" xmlns:wne="http://schemas.microsoft.com/office/word/2006/wordml" xmlns:wps="http://schemas.microsoft.com/office/word/2010/wordprocessingShape" mc:Ignorable="w14 w15 w16se wp14">
+<w:document xmlns:wpc="http://schemas.microsoft.com/office/word/2010/wordprocessingCanvas" xmlns:cx="http://schemas.microsoft.com/office/drawing/2014/chartex" xmlns:cx1="http://schemas.microsoft.com/office/drawing/2015/9/8/chartex" xmlns:cx2="http://schemas.microsoft.com/office/drawing/2015/10/21/chartex" xmlns:cx3="http://schemas.microsoft.com/office/drawing/2016/5/9/chartex" xmlns:cx4="http://schemas.microsoft.com/office/drawing/2016/5/10/chartex" xmlns:cx5="http://schemas.microsoft.com/office/drawing/2016/5/11/chartex" xmlns:cx6="http://schemas.microsoft.com/office/drawing/2016/5/12/chartex" xmlns:cx7="http://schemas.microsoft.com/office/drawing/2016/5/13/chartex" xmlns:cx8="http://schemas.microsoft.com/office/drawing/2016/5/14/chartex" xmlns:mc="http://schemas.openxmlformats.org/markup-compatibility/2006" xmlns:aink="http://schemas.microsoft.com/office/drawing/2016/ink" xmlns:am3d="http://schemas.microsoft.com/office/drawing/2017/model3d" xmlns:o="urn:schemas-microsoft-com:office:office" xmlns:r="http://schemas.openxmlformats.org/officeDocument/2006/relationships" xmlns:m="http://schemas.openxmlformats.org/officeDocument/2006/math" xmlns:v="urn:schemas-microsoft-com:vml" xmlns:wp14="http://schemas.microsoft.com/office/word/2010/wordprocessingDrawing" xmlns:wp="http://schemas.openxmlformats.org/drawingml/2006/wordprocessingDrawing" xmlns:w10="urn:schemas-microsoft-com:office:word" xmlns:w="http://schemas.openxmlformats.org/wordprocessingml/2006/main" xmlns:w14="http://schemas.microsoft.com/office/word/2010/wordml" xmlns:w15="http://schemas.microsoft.com/office/word/2012/wordml" xmlns:w16cex="http://schemas.microsoft.com/office/word/2018/wordml/cex" xmlns:w16cid="http://schemas.microsoft.com/office/word/2016/wordml/cid" xmlns:w16="http://schemas.microsoft.com/office/word/2018/wordml" xmlns:w16sdtdh="http://schemas.microsoft.com/office/word/2020/wordml/sdtdatahash" xmlns:w16se="http://schemas.microsoft.com/office/word/2015/wordml/symex" xmlns:wpg="http://schemas.microsoft.com/office/word/2010/wordprocessingGroup" xmlns:wpi="http://schemas.microsoft.com/office/word/2010/wordprocessingInk" xmlns:wne="http://schemas.microsoft.com/office/word/2006/wordml" xmlns:wps="http://schemas.microsoft.com/office/word/2010/wordprocessingShape" mc:Ignorable="w14 w15 w16se w16cid w16 w16cex w16sdtdh wp14">
   <w:body>
     <w:tbl>
       <w:tblPr>
-        <w:tblW w:w="8445" w:type="dxa"/>
+        <w:tblW w:w="8296" w:type="dxa"/>
         <w:jc w:val="center"/>
         <w:tblBorders>
           <w:top w:val="single" w:sz="4" w:space="0" w:color="auto"/>
@@ -15,41 +15,42 @@
           <w:insideV w:val="single" w:sz="4" w:space="0" w:color="auto"/>
         </w:tblBorders>
         <w:tblLayout w:type="fixed"/>
-        <w:tblLook w:val="0000" w:firstRow="0" w:lastRow="0" w:firstColumn="0" w:lastColumn="0" w:noHBand="0" w:noVBand="0"/>
+        <w:tblLook w:val="04A0" w:firstRow="1" w:lastRow="0" w:firstColumn="1" w:lastColumn="0" w:noHBand="0" w:noVBand="1"/>
       </w:tblPr>
       <w:tblGrid>
         <w:gridCol w:w="705"/>
-        <w:gridCol w:w="3570"/>
-        <w:gridCol w:w="1425"/>
-        <w:gridCol w:w="2745"/>
+        <w:gridCol w:w="2641"/>
+        <w:gridCol w:w="3639"/>
+        <w:gridCol w:w="1311"/>
       </w:tblGrid>
       <w:tr>
         <w:trPr>
-          <w:trHeight w:val="263"/>
+          <w:trHeight w:val="359"/>
           <w:jc w:val="center"/>
         </w:trPr>
         <w:tc>
           <w:tcPr>
             <w:tcW w:w="705" w:type="dxa"/>
-            <w:shd w:val="clear" w:color="auto" w:fill="D9D9D9"/>
+            <w:shd w:val="clear" w:color="auto" w:fill="A6A6A6" w:themeFill="background1" w:themeFillShade="A6"/>
+            <w:tcMar>
+              <w:top w:w="57" w:type="dxa"/>
+              <w:bottom w:w="57" w:type="dxa"/>
+            </w:tcMar>
             <w:vAlign w:val="center"/>
           </w:tcPr>
           <w:p>
             <w:pPr>
-              <w:widowControl/>
-              <w:adjustRightInd w:val="0"/>
-              <w:snapToGrid w:val="0"/>
               <w:jc w:val="center"/>
               <w:rPr>
-                <w:b/>
                 <w:color w:val="000000" w:themeColor="text1"/>
-                <w:kern w:val="0"/>
                 <w:szCs w:val="21"/>
               </w:rPr>
             </w:pPr>
             <w:r>
               <w:rPr>
+                <w:rFonts w:eastAsia="仿宋_GB2312"/>
                 <w:b/>
+                <w:bCs/>
                 <w:color w:val="000000" w:themeColor="text1"/>
                 <w:kern w:val="0"/>
                 <w:szCs w:val="21"/>
@@ -60,18 +61,100 @@
         </w:tc>
         <w:tc>
           <w:tcPr>
-            <w:tcW w:w="3570" w:type="dxa"/>
-            <w:shd w:val="clear" w:color="auto" w:fill="D9D9D9"/>
+            <w:tcW w:w="2641" w:type="dxa"/>
+            <w:shd w:val="clear" w:color="auto" w:fill="A6A6A6" w:themeFill="background1" w:themeFillShade="A6"/>
+            <w:tcMar>
+              <w:top w:w="57" w:type="dxa"/>
+              <w:bottom w:w="57" w:type="dxa"/>
+            </w:tcMar>
             <w:vAlign w:val="center"/>
           </w:tcPr>
           <w:p>
             <w:pPr>
-              <w:widowControl/>
-              <w:adjustRightInd w:val="0"/>
-              <w:snapToGrid w:val="0"/>
               <w:jc w:val="center"/>
               <w:rPr>
+                <w:color w:val="000000" w:themeColor="text1"/>
+                <w:szCs w:val="21"/>
+              </w:rPr>
+            </w:pPr>
+            <w:r>
+              <w:rPr>
+                <w:rFonts w:eastAsia="仿宋_GB2312" w:hint="eastAsia"/>
                 <w:b/>
+                <w:bCs/>
+                <w:color w:val="000000" w:themeColor="text1"/>
+                <w:kern w:val="0"/>
+                <w:szCs w:val="21"/>
+              </w:rPr>
+              <w:t>安全漏洞名称</w:t>
+            </w:r>
+          </w:p>
+        </w:tc>
+        <w:tc>
+          <w:tcPr>
+            <w:tcW w:w="3639" w:type="dxa"/>
+            <w:shd w:val="clear" w:color="auto" w:fill="A6A6A6" w:themeFill="background1" w:themeFillShade="A6"/>
+            <w:tcMar>
+              <w:top w:w="57" w:type="dxa"/>
+              <w:bottom w:w="57" w:type="dxa"/>
+            </w:tcMar>
+            <w:vAlign w:val="center"/>
+          </w:tcPr>
+          <w:p>
+            <w:pPr>
+              <w:jc w:val="center"/>
+              <w:rPr>
+                <w:color w:val="000000" w:themeColor="text1"/>
+                <w:szCs w:val="21"/>
+              </w:rPr>
+            </w:pPr>
+            <w:r>
+              <w:rPr>
+                <w:rFonts w:eastAsia="仿宋_GB2312" w:hint="eastAsia"/>
+                <w:b/>
+                <w:bCs/>
+                <w:color w:val="000000" w:themeColor="text1"/>
+                <w:kern w:val="0"/>
+                <w:szCs w:val="21"/>
+              </w:rPr>
+              <w:t>关联资产</w:t>
+            </w:r>
+            <w:r>
+              <w:rPr>
+                <w:rFonts w:eastAsia="仿宋_GB2312" w:hint="eastAsia"/>
+                <w:b/>
+                <w:bCs/>
+                <w:color w:val="000000" w:themeColor="text1"/>
+                <w:kern w:val="0"/>
+                <w:szCs w:val="21"/>
+              </w:rPr>
+              <w:t>/</w:t>
+            </w:r>
+            <w:r>
+              <w:rPr>
+                <w:rFonts w:eastAsia="仿宋_GB2312" w:hint="eastAsia"/>
+                <w:b/>
+                <w:bCs/>
+                <w:color w:val="000000" w:themeColor="text1"/>
+                <w:kern w:val="0"/>
+                <w:szCs w:val="21"/>
+              </w:rPr>
+              <w:t>域名</w:t>
+            </w:r>
+          </w:p>
+        </w:tc>
+        <w:tc>
+          <w:tcPr>
+            <w:tcW w:w="1311" w:type="dxa"/>
+            <w:shd w:val="clear" w:color="auto" w:fill="A6A6A6" w:themeFill="background1" w:themeFillShade="A6"/>
+          </w:tcPr>
+          <w:p>
+            <w:pPr>
+              <w:jc w:val="center"/>
+              <w:rPr>
+                <w:rFonts w:eastAsia="仿宋_GB2312"/>
+                <w:b/>
+                <w:bCs/>
                 <w:color w:val="000000" w:themeColor="text1"/>
                 <w:kern w:val="0"/>
                 <w:szCs w:val="21"/>
@@ -79,86 +162,20 @@
             </w:pPr>
             <w:r>
               <w:rPr>
+                <w:rFonts w:eastAsia="仿宋_GB2312" w:hint="eastAsia"/>
                 <w:b/>
+                <w:bCs/>
                 <w:color w:val="000000" w:themeColor="text1"/>
                 <w:kern w:val="0"/>
                 <w:szCs w:val="21"/>
               </w:rPr>
-              <w:t>漏洞名称（漏洞编号）</w:t>
-            </w:r>
-          </w:p>
-        </w:tc>
-        <w:tc>
-          <w:tcPr>
-            <w:tcW w:w="1425" w:type="dxa"/>
-            <w:shd w:val="clear" w:color="auto" w:fill="D9D9D9"/>
-            <w:vAlign w:val="center"/>
-          </w:tcPr>
-          <w:p>
-            <w:pPr>
-              <w:widowControl/>
-              <w:adjustRightInd w:val="0"/>
-              <w:snapToGrid w:val="0"/>
-              <w:jc w:val="center"/>
-              <w:rPr>
-                <w:b/>
-                <w:color w:val="000000" w:themeColor="text1"/>
-                <w:kern w:val="0"/>
-                <w:szCs w:val="21"/>
-              </w:rPr>
-            </w:pPr>
-            <w:r>
-              <w:rPr>
-                <w:b/>
-                <w:color w:val="000000" w:themeColor="text1"/>
-                <w:kern w:val="0"/>
-                <w:szCs w:val="21"/>
-              </w:rPr>
-              <w:t>风险等级</w:t>
-            </w:r>
-          </w:p>
-        </w:tc>
-        <w:tc>
-          <w:tcPr>
-            <w:tcW w:w="2745" w:type="dxa"/>
-            <w:shd w:val="clear" w:color="auto" w:fill="D9D9D9"/>
-            <w:vAlign w:val="center"/>
-          </w:tcPr>
-          <w:p>
-            <w:pPr>
-              <w:widowControl/>
-              <w:adjustRightInd w:val="0"/>
-              <w:snapToGrid w:val="0"/>
-              <w:jc w:val="center"/>
-              <w:rPr>
-                <w:b/>
-                <w:color w:val="000000" w:themeColor="text1"/>
-                <w:kern w:val="0"/>
-                <w:szCs w:val="21"/>
-              </w:rPr>
-            </w:pPr>
-            <w:r>
-              <w:rPr>
-                <w:b/>
-                <w:color w:val="000000" w:themeColor="text1"/>
-                <w:kern w:val="0"/>
-                <w:szCs w:val="21"/>
-              </w:rPr>
-              <w:t>关联资产</w:t>
+              <w:t>严重程度</w:t>
             </w:r>
           </w:p>
         </w:tc>
       </w:tr>
     </w:tbl>
-    <w:p>
-      <w:pPr>
-        <w:rPr>
-          <w:rFonts w:hint="eastAsia"/>
-        </w:rPr>
-      </w:pPr>
-      <w:bookmarkStart w:id="0" w:name="_GoBack"/>
-      <w:bookmarkEnd w:id="0"/>
-    </w:p>
+    <w:p/>
     <w:sectPr>
       <w:pgSz w:w="11906" w:h="16838"/>
       <w:pgMar w:top="1440" w:right="1800" w:bottom="1440" w:left="1800" w:header="851" w:footer="992" w:gutter="0"/>
@@ -170,7 +187,7 @@
 </file>
 
 <file path=word/endnotes.xml><?xml version="1.0" encoding="utf-8"?>
-<w:endnotes xmlns:wpc="http://schemas.microsoft.com/office/word/2010/wordprocessingCanvas" xmlns:cx="http://schemas.microsoft.com/office/drawing/2014/chartex" xmlns:mc="http://schemas.openxmlformats.org/markup-compatibility/2006" xmlns:o="urn:schemas-microsoft-com:office:office" xmlns:r="http://schemas.openxmlformats.org/officeDocument/2006/relationships" xmlns:m="http://schemas.openxmlformats.org/officeDocument/2006/math" xmlns:v="urn:schemas-microsoft-com:vml" xmlns:wp14="http://schemas.microsoft.com/office/word/2010/wordprocessingDrawing" xmlns:wp="http://schemas.openxmlformats.org/drawingml/2006/wordprocessingDrawing" xmlns:w10="urn:schemas-microsoft-com:office:word" xmlns:w="http://schemas.openxmlformats.org/wordprocessingml/2006/main" xmlns:w14="http://schemas.microsoft.com/office/word/2010/wordml" xmlns:w15="http://schemas.microsoft.com/office/word/2012/wordml" xmlns:w16se="http://schemas.microsoft.com/office/word/2015/wordml/symex" xmlns:wpg="http://schemas.microsoft.com/office/word/2010/wordprocessingGroup" xmlns:wpi="http://schemas.microsoft.com/office/word/2010/wordprocessingInk" xmlns:wne="http://schemas.microsoft.com/office/word/2006/wordml" xmlns:wps="http://schemas.microsoft.com/office/word/2010/wordprocessingShape" mc:Ignorable="w14 w15 w16se wp14">
+<w:endnotes xmlns:wpc="http://schemas.microsoft.com/office/word/2010/wordprocessingCanvas" xmlns:cx="http://schemas.microsoft.com/office/drawing/2014/chartex" xmlns:cx1="http://schemas.microsoft.com/office/drawing/2015/9/8/chartex" xmlns:cx2="http://schemas.microsoft.com/office/drawing/2015/10/21/chartex" xmlns:cx3="http://schemas.microsoft.com/office/drawing/2016/5/9/chartex" xmlns:cx4="http://schemas.microsoft.com/office/drawing/2016/5/10/chartex" xmlns:cx5="http://schemas.microsoft.com/office/drawing/2016/5/11/chartex" xmlns:cx6="http://schemas.microsoft.com/office/drawing/2016/5/12/chartex" xmlns:cx7="http://schemas.microsoft.com/office/drawing/2016/5/13/chartex" xmlns:cx8="http://schemas.microsoft.com/office/drawing/2016/5/14/chartex" xmlns:mc="http://schemas.openxmlformats.org/markup-compatibility/2006" xmlns:aink="http://schemas.microsoft.com/office/drawing/2016/ink" xmlns:am3d="http://schemas.microsoft.com/office/drawing/2017/model3d" xmlns:o="urn:schemas-microsoft-com:office:office" xmlns:r="http://schemas.openxmlformats.org/officeDocument/2006/relationships" xmlns:m="http://schemas.openxmlformats.org/officeDocument/2006/math" xmlns:v="urn:schemas-microsoft-com:vml" xmlns:wp14="http://schemas.microsoft.com/office/word/2010/wordprocessingDrawing" xmlns:wp="http://schemas.openxmlformats.org/drawingml/2006/wordprocessingDrawing" xmlns:w10="urn:schemas-microsoft-com:office:word" xmlns:w="http://schemas.openxmlformats.org/wordprocessingml/2006/main" xmlns:w14="http://schemas.microsoft.com/office/word/2010/wordml" xmlns:w15="http://schemas.microsoft.com/office/word/2012/wordml" xmlns:w16cex="http://schemas.microsoft.com/office/word/2018/wordml/cex" xmlns:w16cid="http://schemas.microsoft.com/office/word/2016/wordml/cid" xmlns:w16="http://schemas.microsoft.com/office/word/2018/wordml" xmlns:w16sdtdh="http://schemas.microsoft.com/office/word/2020/wordml/sdtdatahash" xmlns:w16se="http://schemas.microsoft.com/office/word/2015/wordml/symex" xmlns:wpg="http://schemas.microsoft.com/office/word/2010/wordprocessingGroup" xmlns:wpi="http://schemas.microsoft.com/office/word/2010/wordprocessingInk" xmlns:wne="http://schemas.microsoft.com/office/word/2006/wordml" xmlns:wps="http://schemas.microsoft.com/office/word/2010/wordprocessingShape" mc:Ignorable="w14 w15 w16se w16cid w16 w16cex w16sdtdh wp14">
   <w:endnote w:type="separator" w:id="-1">
     <w:p>
       <w:r>
@@ -189,7 +206,7 @@
 </file>
 
 <file path=word/footnotes.xml><?xml version="1.0" encoding="utf-8"?>
-<w:footnotes xmlns:wpc="http://schemas.microsoft.com/office/word/2010/wordprocessingCanvas" xmlns:cx="http://schemas.microsoft.com/office/drawing/2014/chartex" xmlns:mc="http://schemas.openxmlformats.org/markup-compatibility/2006" xmlns:o="urn:schemas-microsoft-com:office:office" xmlns:r="http://schemas.openxmlformats.org/officeDocument/2006/relationships" xmlns:m="http://schemas.openxmlformats.org/officeDocument/2006/math" xmlns:v="urn:schemas-microsoft-com:vml" xmlns:wp14="http://schemas.microsoft.com/office/word/2010/wordprocessingDrawing" xmlns:wp="http://schemas.openxmlformats.org/drawingml/2006/wordprocessingDrawing" xmlns:w10="urn:schemas-microsoft-com:office:word" xmlns:w="http://schemas.openxmlformats.org/wordprocessingml/2006/main" xmlns:w14="http://schemas.microsoft.com/office/word/2010/wordml" xmlns:w15="http://schemas.microsoft.com/office/word/2012/wordml" xmlns:w16se="http://schemas.microsoft.com/office/word/2015/wordml/symex" xmlns:wpg="http://schemas.microsoft.com/office/word/2010/wordprocessingGroup" xmlns:wpi="http://schemas.microsoft.com/office/word/2010/wordprocessingInk" xmlns:wne="http://schemas.microsoft.com/office/word/2006/wordml" xmlns:wps="http://schemas.microsoft.com/office/word/2010/wordprocessingShape" mc:Ignorable="w14 w15 w16se wp14">
+<w:footnotes xmlns:wpc="http://schemas.microsoft.com/office/word/2010/wordprocessingCanvas" xmlns:cx="http://schemas.microsoft.com/office/drawing/2014/chartex" xmlns:cx1="http://schemas.microsoft.com/office/drawing/2015/9/8/chartex" xmlns:cx2="http://schemas.microsoft.com/office/drawing/2015/10/21/chartex" xmlns:cx3="http://schemas.microsoft.com/office/drawing/2016/5/9/chartex" xmlns:cx4="http://schemas.microsoft.com/office/drawing/2016/5/10/chartex" xmlns:cx5="http://schemas.microsoft.com/office/drawing/2016/5/11/chartex" xmlns:cx6="http://schemas.microsoft.com/office/drawing/2016/5/12/chartex" xmlns:cx7="http://schemas.microsoft.com/office/drawing/2016/5/13/chartex" xmlns:cx8="http://schemas.microsoft.com/office/drawing/2016/5/14/chartex" xmlns:mc="http://schemas.openxmlformats.org/markup-compatibility/2006" xmlns:aink="http://schemas.microsoft.com/office/drawing/2016/ink" xmlns:am3d="http://schemas.microsoft.com/office/drawing/2017/model3d" xmlns:o="urn:schemas-microsoft-com:office:office" xmlns:r="http://schemas.openxmlformats.org/officeDocument/2006/relationships" xmlns:m="http://schemas.openxmlformats.org/officeDocument/2006/math" xmlns:v="urn:schemas-microsoft-com:vml" xmlns:wp14="http://schemas.microsoft.com/office/word/2010/wordprocessingDrawing" xmlns:wp="http://schemas.openxmlformats.org/drawingml/2006/wordprocessingDrawing" xmlns:w10="urn:schemas-microsoft-com:office:word" xmlns:w="http://schemas.openxmlformats.org/wordprocessingml/2006/main" xmlns:w14="http://schemas.microsoft.com/office/word/2010/wordml" xmlns:w15="http://schemas.microsoft.com/office/word/2012/wordml" xmlns:w16cex="http://schemas.microsoft.com/office/word/2018/wordml/cex" xmlns:w16cid="http://schemas.microsoft.com/office/word/2016/wordml/cid" xmlns:w16="http://schemas.microsoft.com/office/word/2018/wordml" xmlns:w16sdtdh="http://schemas.microsoft.com/office/word/2020/wordml/sdtdatahash" xmlns:w16se="http://schemas.microsoft.com/office/word/2015/wordml/symex" xmlns:wpg="http://schemas.microsoft.com/office/word/2010/wordprocessingGroup" xmlns:wpi="http://schemas.microsoft.com/office/word/2010/wordprocessingInk" xmlns:wne="http://schemas.microsoft.com/office/word/2006/wordml" xmlns:wps="http://schemas.microsoft.com/office/word/2010/wordprocessingShape" mc:Ignorable="w14 w15 w16se w16cid w16 w16cex w16sdtdh wp14">
   <w:footnote w:type="separator" w:id="-1">
     <w:p>
       <w:r>
@@ -208,7 +225,7 @@
 </file>
 
 <file path=word/styles.xml><?xml version="1.0" encoding="utf-8"?>
-<w:styles xmlns:mc="http://schemas.openxmlformats.org/markup-compatibility/2006" xmlns:r="http://schemas.openxmlformats.org/officeDocument/2006/relationships" xmlns:w="http://schemas.openxmlformats.org/wordprocessingml/2006/main" xmlns:w14="http://schemas.microsoft.com/office/word/2010/wordml" xmlns:w15="http://schemas.microsoft.com/office/word/2012/wordml" xmlns:w16se="http://schemas.microsoft.com/office/word/2015/wordml/symex" mc:Ignorable="w14 w15 w16se">
+<w:styles xmlns:mc="http://schemas.openxmlformats.org/markup-compatibility/2006" xmlns:r="http://schemas.openxmlformats.org/officeDocument/2006/relationships" xmlns:w="http://schemas.openxmlformats.org/wordprocessingml/2006/main" xmlns:w14="http://schemas.microsoft.com/office/word/2010/wordml" xmlns:w15="http://schemas.microsoft.com/office/word/2012/wordml" xmlns:w16cex="http://schemas.microsoft.com/office/word/2018/wordml/cex" xmlns:w16cid="http://schemas.microsoft.com/office/word/2016/wordml/cid" xmlns:w16="http://schemas.microsoft.com/office/word/2018/wordml" xmlns:w16sdtdh="http://schemas.microsoft.com/office/word/2020/wordml/sdtdatahash" xmlns:w16se="http://schemas.microsoft.com/office/word/2015/wordml/symex" mc:Ignorable="w14 w15 w16se w16cid w16 w16cex w16sdtdh">
   <w:docDefaults>
     <w:rPrDefault>
       <w:rPr>
@@ -221,7 +238,7 @@
     </w:rPrDefault>
     <w:pPrDefault/>
   </w:docDefaults>
-  <w:latentStyles w:defLockedState="0" w:defUIPriority="99" w:defSemiHidden="0" w:defUnhideWhenUsed="0" w:defQFormat="0" w:count="371">
+  <w:latentStyles w:defLockedState="0" w:defUIPriority="99" w:defSemiHidden="0" w:defUnhideWhenUsed="0" w:defQFormat="0" w:count="376">
     <w:lsdException w:name="Normal" w:uiPriority="0" w:qFormat="1"/>
     <w:lsdException w:name="heading 1" w:uiPriority="9" w:qFormat="1"/>
     <w:lsdException w:name="heading 2" w:semiHidden="1" w:uiPriority="9" w:unhideWhenUsed="1" w:qFormat="1"/>
@@ -327,7 +344,6 @@
     <w:lsdException w:name="HTML Sample" w:semiHidden="1" w:unhideWhenUsed="1"/>
     <w:lsdException w:name="HTML Typewriter" w:semiHidden="1" w:unhideWhenUsed="1"/>
     <w:lsdException w:name="HTML Variable" w:semiHidden="1" w:unhideWhenUsed="1"/>
-    <w:lsdException w:name="Normal Table" w:semiHidden="1" w:unhideWhenUsed="1"/>
     <w:lsdException w:name="annotation subject" w:semiHidden="1" w:unhideWhenUsed="1"/>
     <w:lsdException w:name="No List" w:semiHidden="1" w:unhideWhenUsed="1"/>
     <w:lsdException w:name="Outline List 1" w:semiHidden="1" w:unhideWhenUsed="1"/>
@@ -370,11 +386,8 @@
     <w:lsdException w:name="Table Contemporary" w:semiHidden="1" w:unhideWhenUsed="1"/>
     <w:lsdException w:name="Table Elegant" w:semiHidden="1" w:unhideWhenUsed="1"/>
     <w:lsdException w:name="Table Professional" w:semiHidden="1" w:unhideWhenUsed="1"/>
-    <w:lsdException w:name="Table Subtle 1" w:semiHidden="1" w:unhideWhenUsed="1"/>
     <w:lsdException w:name="Table Subtle 2" w:semiHidden="1" w:unhideWhenUsed="1"/>
     <w:lsdException w:name="Table Web 1" w:semiHidden="1" w:unhideWhenUsed="1"/>
-    <w:lsdException w:name="Table Web 2" w:semiHidden="1" w:unhideWhenUsed="1"/>
-    <w:lsdException w:name="Table Web 3" w:semiHidden="1" w:unhideWhenUsed="1"/>
     <w:lsdException w:name="Balloon Text" w:semiHidden="1" w:unhideWhenUsed="1"/>
     <w:lsdException w:name="Table Grid" w:uiPriority="39"/>
     <w:lsdException w:name="Table Theme" w:semiHidden="1" w:unhideWhenUsed="1"/>
@@ -593,6 +606,11 @@
     <w:lsdException w:name="List Table 5 Dark Accent 6" w:uiPriority="50"/>
     <w:lsdException w:name="List Table 6 Colorful Accent 6" w:uiPriority="51"/>
     <w:lsdException w:name="List Table 7 Colorful Accent 6" w:uiPriority="52"/>
+    <w:lsdException w:name="Mention" w:semiHidden="1" w:unhideWhenUsed="1"/>
+    <w:lsdException w:name="Smart Hyperlink" w:semiHidden="1" w:unhideWhenUsed="1"/>
+    <w:lsdException w:name="Hashtag" w:semiHidden="1" w:unhideWhenUsed="1"/>
+    <w:lsdException w:name="Unresolved Mention" w:semiHidden="1" w:unhideWhenUsed="1"/>
+    <w:lsdException w:name="Smart Link" w:semiHidden="1" w:unhideWhenUsed="1"/>
   </w:latentStyles>
   <w:style w:type="paragraph" w:default="1" w:styleId="a">
     <w:name w:val="Normal"/>

</xml_diff>